<commit_message>
fix to homework 1
</commit_message>
<xml_diff>
--- a/homeworks/CE88_Homework_1.docx
+++ b/homeworks/CE88_Homework_1.docx
@@ -51,6 +51,9 @@
       </w:pPr>
     </w:p>
     <w:p>
+      <w:pPr>
+        <w:jc w:val="both"/>
+      </w:pPr>
       <w:r>
         <w:t xml:space="preserve">Please write up answers to the following questions. Submit a </w:t>
       </w:r>
@@ -80,9 +83,14 @@
         <w:t>. You are allowed to discuss the problems with your classmates, but all work you turn in should be individual.</w:t>
       </w:r>
     </w:p>
-    <w:p/>
-    <w:p>
-      <w:pPr>
+    <w:p>
+      <w:pPr>
+        <w:jc w:val="both"/>
+      </w:pPr>
+    </w:p>
+    <w:p>
+      <w:pPr>
+        <w:jc w:val="both"/>
         <w:rPr>
           <w:b/>
         </w:rPr>
@@ -91,13 +99,7 @@
         <w:rPr>
           <w:b/>
         </w:rPr>
-        <w:t xml:space="preserve">Questions </w:t>
-      </w:r>
-      <w:r>
-        <w:rPr>
-          <w:b/>
-        </w:rPr>
-        <w:t xml:space="preserve">1.    </w:t>
+        <w:t xml:space="preserve">Questions 1.    </w:t>
       </w:r>
       <w:r>
         <w:t>(2</w:t>
@@ -133,16 +135,29 @@
     <w:p>
       <w:pPr>
         <w:pStyle w:val="ListParagraph"/>
-      </w:pPr>
-    </w:p>
-    <w:p/>
+        <w:jc w:val="both"/>
+      </w:pPr>
+    </w:p>
+    <w:p>
+      <w:pPr>
+        <w:jc w:val="both"/>
+      </w:pPr>
+    </w:p>
     <w:p>
       <w:pPr>
         <w:pStyle w:val="ListParagraph"/>
-      </w:pPr>
-    </w:p>
-    <w:p/>
-    <w:p>
+        <w:jc w:val="both"/>
+      </w:pPr>
+    </w:p>
+    <w:p>
+      <w:pPr>
+        <w:jc w:val="both"/>
+      </w:pPr>
+    </w:p>
+    <w:p>
+      <w:pPr>
+        <w:jc w:val="both"/>
+      </w:pPr>
       <w:r>
         <w:t>Questions 2</w:t>
       </w:r>
@@ -159,7 +174,12 @@
         <w:t>mini</w:t>
       </w:r>
       <w:r>
-        <w:t xml:space="preserve">lab we worked on in class. If you have not done so already, please go to the </w:t>
+        <w:t>lab we worked on in c</w:t>
+      </w:r>
+      <w:bookmarkStart w:id="0" w:name="_GoBack"/>
+      <w:bookmarkEnd w:id="0"/>
+      <w:r>
+        <w:t xml:space="preserve">lass. If you have not done so already, please go to the </w:t>
       </w:r>
       <w:r>
         <w:t>mini-lab 1</w:t>
@@ -174,9 +194,13 @@
     <w:p>
       <w:pPr>
         <w:pStyle w:val="ListParagraph"/>
-      </w:pPr>
-    </w:p>
-    <w:p>
+        <w:jc w:val="both"/>
+      </w:pPr>
+    </w:p>
+    <w:p>
+      <w:pPr>
+        <w:jc w:val="both"/>
+      </w:pPr>
       <w:r>
         <w:rPr>
           <w:b/>
@@ -263,6 +287,7 @@
           <w:ilvl w:val="1"/>
           <w:numId w:val="1"/>
         </w:numPr>
+        <w:jc w:val="both"/>
       </w:pPr>
       <w:r>
         <w:t>A</w:t>
@@ -278,6 +303,7 @@
           <w:ilvl w:val="1"/>
           <w:numId w:val="1"/>
         </w:numPr>
+        <w:jc w:val="both"/>
       </w:pPr>
       <w:r>
         <w:t>A</w:t>
@@ -299,6 +325,7 @@
           <w:ilvl w:val="1"/>
           <w:numId w:val="1"/>
         </w:numPr>
+        <w:jc w:val="both"/>
       </w:pPr>
       <w:r>
         <w:t>A protest</w:t>
@@ -311,6 +338,7 @@
           <w:ilvl w:val="1"/>
           <w:numId w:val="1"/>
         </w:numPr>
+        <w:jc w:val="both"/>
       </w:pPr>
       <w:r>
         <w:t>C</w:t>
@@ -320,6 +348,14 @@
       </w:r>
     </w:p>
     <w:p>
+      <w:pPr>
+        <w:jc w:val="both"/>
+      </w:pPr>
+    </w:p>
+    <w:p>
+      <w:pPr>
+        <w:jc w:val="both"/>
+      </w:pPr>
       <w:r>
         <w:t>(</w:t>
       </w:r>
@@ -386,6 +422,7 @@
     <w:p>
       <w:pPr>
         <w:pStyle w:val="ListParagraph"/>
+        <w:jc w:val="both"/>
       </w:pPr>
     </w:p>
     <w:p>
@@ -438,6 +475,9 @@
     <w:p/>
     <w:p/>
     <w:p>
+      <w:pPr>
+        <w:jc w:val="both"/>
+      </w:pPr>
       <w:r>
         <w:rPr>
           <w:b/>
@@ -537,8 +577,16 @@
         <w:t>?</w:t>
       </w:r>
     </w:p>
-    <w:p/>
-    <w:p/>
+    <w:p>
+      <w:pPr>
+        <w:jc w:val="both"/>
+      </w:pPr>
+    </w:p>
+    <w:p>
+      <w:pPr>
+        <w:jc w:val="both"/>
+      </w:pPr>
+    </w:p>
     <w:p>
       <w:pPr>
         <w:pStyle w:val="ListParagraph"/>
@@ -546,6 +594,7 @@
           <w:ilvl w:val="1"/>
           <w:numId w:val="2"/>
         </w:numPr>
+        <w:jc w:val="both"/>
       </w:pPr>
       <w:r>
         <w:t xml:space="preserve">(4 points) </w:t>
@@ -575,10 +624,7 @@
         <w:t xml:space="preserve"> for </w:t>
       </w:r>
       <w:r>
-        <w:t>Tuesday, September 13, 2016</w:t>
-      </w:r>
-      <w:r>
-        <w:t>. You can use any means and tools to answer this question. If you are comfortable with using Python, demonstrate it here. If you are not a Python guru yet, you are free to use the tools you got at your disposal (</w:t>
+        <w:t>Tuesday, September 13, 2016. You can use any means and tools to answer this question. If you are comfortable with using Python, demonstrate it here. If you are not a Python guru yet, you are free to use the tools you got at your disposal (</w:t>
       </w:r>
       <w:proofErr w:type="spellStart"/>
       <w:r>
@@ -586,39 +632,35 @@
       </w:r>
       <w:proofErr w:type="spellEnd"/>
       <w:r>
-        <w:t>,</w:t>
-      </w:r>
-      <w:r>
-        <w:t xml:space="preserve"> Excel</w:t>
-      </w:r>
-      <w:r>
-        <w:t>, Paintbrush, hand drawing).</w:t>
+        <w:t>, Excel, Paintbrush, hand drawing).</w:t>
       </w:r>
     </w:p>
     <w:p>
       <w:pPr>
         <w:pStyle w:val="ListParagraph"/>
         <w:ind w:left="360"/>
+        <w:jc w:val="both"/>
       </w:pPr>
     </w:p>
     <w:p>
       <w:pPr>
         <w:pStyle w:val="ListParagraph"/>
         <w:ind w:left="360"/>
-      </w:pPr>
-      <w:bookmarkStart w:id="0" w:name="_GoBack"/>
-      <w:bookmarkEnd w:id="0"/>
+        <w:jc w:val="both"/>
+      </w:pPr>
     </w:p>
     <w:p>
       <w:pPr>
         <w:pStyle w:val="ListParagraph"/>
         <w:ind w:left="360"/>
+        <w:jc w:val="both"/>
       </w:pPr>
     </w:p>
     <w:p>
       <w:pPr>
         <w:pStyle w:val="ListParagraph"/>
         <w:ind w:left="360"/>
+        <w:jc w:val="both"/>
       </w:pPr>
     </w:p>
     <w:p>
@@ -628,6 +670,7 @@
           <w:ilvl w:val="1"/>
           <w:numId w:val="2"/>
         </w:numPr>
+        <w:jc w:val="both"/>
       </w:pPr>
       <w:r>
         <w:t>(</w:t>
@@ -666,22 +709,16 @@
         <w:t xml:space="preserve"> per hour for each hour from 1 am to midnight</w:t>
       </w:r>
       <w:r>
-        <w:t xml:space="preserve"> on Wednesday</w:t>
-      </w:r>
-      <w:r>
-        <w:t>,</w:t>
-      </w:r>
-      <w:r>
-        <w:t xml:space="preserve"> February 3</w:t>
-      </w:r>
-      <w:r>
-        <w:rPr>
-          <w:vertAlign w:val="superscript"/>
-        </w:rPr>
-        <w:t>rd</w:t>
-      </w:r>
-      <w:r>
-        <w:t xml:space="preserve"> and explain the process you used to come up with these numbers </w:t>
+        <w:t xml:space="preserve"> on </w:t>
+      </w:r>
+      <w:r>
+        <w:t>Tuesday, September 13, 2016</w:t>
+      </w:r>
+      <w:r>
+        <w:t xml:space="preserve"> and explain the process you use</w:t>
+      </w:r>
+      <w:r>
+        <w:t>d to come up with these numbers.</w:t>
       </w:r>
     </w:p>
     <w:sectPr>

</xml_diff>